<commit_message>
[ADD]now can get the list of the p2p automatically
</commit_message>
<xml_diff>
--- a/爬取零壹财经数据 项目需求V1.1.docx
+++ b/爬取零壹财经数据 项目需求V1.1.docx
@@ -1,12 +1,12 @@
 
 <file path=word/document.xml><?xml version="1.0" encoding="utf-8"?>
-<w:document xmlns:wpc="http://schemas.microsoft.com/office/word/2010/wordprocessingCanvas" xmlns:mc="http://schemas.openxmlformats.org/markup-compatibility/2006" xmlns:o="urn:schemas-microsoft-com:office:office" xmlns:r="http://schemas.openxmlformats.org/officeDocument/2006/relationships" xmlns:m="http://schemas.openxmlformats.org/officeDocument/2006/math" xmlns:v="urn:schemas-microsoft-com:vml" xmlns:wp14="http://schemas.microsoft.com/office/word/2010/wordprocessingDrawing" xmlns:wp="http://schemas.openxmlformats.org/drawingml/2006/wordprocessingDrawing" xmlns:w10="urn:schemas-microsoft-com:office:word" xmlns:w="http://schemas.openxmlformats.org/wordprocessingml/2006/main" xmlns:w14="http://schemas.microsoft.com/office/word/2010/wordml" xmlns:w15="http://schemas.microsoft.com/office/word/2012/wordml" xmlns:wpg="http://schemas.microsoft.com/office/word/2010/wordprocessingGroup" xmlns:wpi="http://schemas.microsoft.com/office/word/2010/wordprocessingInk" xmlns:wne="http://schemas.microsoft.com/office/word/2006/wordml" xmlns:wps="http://schemas.microsoft.com/office/word/2010/wordprocessingShape" mc:Ignorable="w14 w15 wp14">
+<w:document xmlns:wpc="http://schemas.microsoft.com/office/word/2010/wordprocessingCanvas" xmlns:mo="http://schemas.microsoft.com/office/mac/office/2008/main" xmlns:mc="http://schemas.openxmlformats.org/markup-compatibility/2006" xmlns:mv="urn:schemas-microsoft-com:mac:vml" xmlns:o="urn:schemas-microsoft-com:office:office" xmlns:r="http://schemas.openxmlformats.org/officeDocument/2006/relationships" xmlns:m="http://schemas.openxmlformats.org/officeDocument/2006/math" xmlns:v="urn:schemas-microsoft-com:vml" xmlns:wp14="http://schemas.microsoft.com/office/word/2010/wordprocessingDrawing" xmlns:wp="http://schemas.openxmlformats.org/drawingml/2006/wordprocessingDrawing" xmlns:w10="urn:schemas-microsoft-com:office:word" xmlns:w="http://schemas.openxmlformats.org/wordprocessingml/2006/main" xmlns:w14="http://schemas.microsoft.com/office/word/2010/wordml" xmlns:w15="http://schemas.microsoft.com/office/word/2012/wordml" xmlns:wpg="http://schemas.microsoft.com/office/word/2010/wordprocessingGroup" xmlns:wpi="http://schemas.microsoft.com/office/word/2010/wordprocessingInk" xmlns:wne="http://schemas.microsoft.com/office/word/2006/wordml" xmlns:wps="http://schemas.microsoft.com/office/word/2010/wordprocessingShape" mc:Ignorable="w14 w15 wp14">
   <w:body>
     <w:p>
       <w:hyperlink r:id="rId7" w:history="1">
         <w:r>
           <w:rPr>
-            <w:rStyle w:val="a3"/>
+            <w:rStyle w:val="Hyperlink"/>
           </w:rPr>
           <w:t>http://data.01caijing.com/p2p/index.html</w:t>
         </w:r>
@@ -193,7 +193,7 @@
       <w:hyperlink r:id="rId8" w:history="1">
         <w:r>
           <w:rPr>
-            <w:rStyle w:val="a3"/>
+            <w:rStyle w:val="Hyperlink"/>
           </w:rPr>
           <w:t>http://data.01caijing.com/p2p/website/platform-details-12410.html</w:t>
         </w:r>
@@ -275,9 +275,10 @@
       <w:r>
         <w:rPr>
           <w:noProof/>
+          <w:lang w:eastAsia="en-US"/>
         </w:rPr>
         <w:drawing>
-          <wp:inline distT="0" distB="0" distL="0" distR="0" wp14:anchorId="4819B8AA" wp14:editId="3FF26006">
+          <wp:inline distT="0" distB="0" distL="0" distR="0" wp14:anchorId="1519D7F2" wp14:editId="1B7E1038">
             <wp:extent cx="5686425" cy="1202871"/>
             <wp:effectExtent l="0" t="0" r="0" b="0"/>
             <wp:docPr id="1" name="图片 1"/>
@@ -345,9 +346,10 @@
       <w:r>
         <w:rPr>
           <w:noProof/>
+          <w:lang w:eastAsia="en-US"/>
         </w:rPr>
         <w:drawing>
-          <wp:inline distT="0" distB="0" distL="0" distR="0" wp14:anchorId="1FD4BB48" wp14:editId="58B232E5">
+          <wp:inline distT="0" distB="0" distL="0" distR="0" wp14:anchorId="4E40FBC0" wp14:editId="2E06D290">
             <wp:extent cx="5779203" cy="2914650"/>
             <wp:effectExtent l="0" t="0" r="0" b="0"/>
             <wp:docPr id="5" name="图片 5"/>
@@ -385,7 +387,7 @@
     </w:p>
     <w:p>
       <w:pPr>
-        <w:pStyle w:val="a4"/>
+        <w:pStyle w:val="ListParagraph"/>
         <w:numPr>
           <w:ilvl w:val="0"/>
           <w:numId w:val="1"/>
@@ -462,7 +464,7 @@
     </w:p>
     <w:p>
       <w:pPr>
-        <w:pStyle w:val="a4"/>
+        <w:pStyle w:val="ListParagraph"/>
         <w:numPr>
           <w:ilvl w:val="0"/>
           <w:numId w:val="1"/>
@@ -592,7 +594,7 @@
     </w:p>
     <w:p>
       <w:pPr>
-        <w:pStyle w:val="a4"/>
+        <w:pStyle w:val="ListParagraph"/>
         <w:numPr>
           <w:ilvl w:val="0"/>
           <w:numId w:val="1"/>
@@ -626,7 +628,7 @@
     </w:p>
     <w:p>
       <w:pPr>
-        <w:pStyle w:val="a4"/>
+        <w:pStyle w:val="ListParagraph"/>
         <w:numPr>
           <w:ilvl w:val="0"/>
           <w:numId w:val="1"/>
@@ -705,13 +707,13 @@
     </w:p>
     <w:p>
       <w:pPr>
-        <w:pStyle w:val="a4"/>
+        <w:pStyle w:val="ListParagraph"/>
         <w:ind w:left="420" w:firstLineChars="0" w:firstLine="0"/>
       </w:pPr>
     </w:p>
     <w:p>
       <w:pPr>
-        <w:pStyle w:val="a4"/>
+        <w:pStyle w:val="ListParagraph"/>
         <w:numPr>
           <w:ilvl w:val="0"/>
           <w:numId w:val="1"/>
@@ -815,7 +817,7 @@
     </w:p>
     <w:p>
       <w:pPr>
-        <w:pStyle w:val="a4"/>
+        <w:pStyle w:val="ListParagraph"/>
         <w:ind w:left="420" w:firstLineChars="0" w:firstLine="0"/>
       </w:pPr>
       <w:r>
@@ -938,16 +940,17 @@
     </w:p>
     <w:p>
       <w:pPr>
-        <w:pStyle w:val="a4"/>
+        <w:pStyle w:val="ListParagraph"/>
         <w:ind w:left="420" w:firstLineChars="0" w:firstLine="0"/>
       </w:pPr>
       <w:r>
         <w:rPr>
           <w:noProof/>
+          <w:lang w:eastAsia="en-US"/>
         </w:rPr>
         <w:lastRenderedPageBreak/>
         <w:drawing>
-          <wp:inline distT="0" distB="0" distL="0" distR="0" wp14:anchorId="216F3690" wp14:editId="1B0D24E8">
+          <wp:inline distT="0" distB="0" distL="0" distR="0" wp14:anchorId="56C8A1AC" wp14:editId="69EF28A3">
             <wp:extent cx="3381375" cy="276225"/>
             <wp:effectExtent l="0" t="0" r="9525" b="9525"/>
             <wp:docPr id="4" name="图片 4"/>
@@ -985,7 +988,7 @@
     </w:p>
     <w:p>
       <w:pPr>
-        <w:pStyle w:val="a4"/>
+        <w:pStyle w:val="ListParagraph"/>
         <w:ind w:left="420" w:firstLineChars="0" w:firstLine="0"/>
       </w:pPr>
       <w:r>
@@ -1102,7 +1105,7 @@
     </w:p>
     <w:p>
       <w:pPr>
-        <w:pStyle w:val="a4"/>
+        <w:pStyle w:val="ListParagraph"/>
         <w:ind w:left="420" w:firstLineChars="0" w:firstLine="0"/>
         <w:rPr>
           <w:b/>
@@ -1111,7 +1114,7 @@
     </w:p>
     <w:p>
       <w:pPr>
-        <w:pStyle w:val="a4"/>
+        <w:pStyle w:val="ListParagraph"/>
         <w:numPr>
           <w:ilvl w:val="0"/>
           <w:numId w:val="1"/>
@@ -1310,9 +1313,10 @@
       <w:r>
         <w:rPr>
           <w:noProof/>
+          <w:lang w:eastAsia="en-US"/>
         </w:rPr>
         <w:drawing>
-          <wp:inline distT="0" distB="0" distL="0" distR="0" wp14:anchorId="46FDF23C" wp14:editId="619B875F">
+          <wp:inline distT="0" distB="0" distL="0" distR="0" wp14:anchorId="16F6D74C" wp14:editId="16AE4F89">
             <wp:extent cx="7496175" cy="495270"/>
             <wp:effectExtent l="0" t="0" r="0" b="635"/>
             <wp:docPr id="7" name="图片 7"/>
@@ -1449,11 +1453,6 @@
       </w:r>
     </w:p>
     <w:p>
-      <w:pPr>
-        <w:rPr>
-          <w:rFonts w:hint="eastAsia"/>
-        </w:rPr>
-      </w:pPr>
       <w:r>
         <w:rPr>
           <w:rFonts w:hint="eastAsia"/>
@@ -1468,11 +1467,8 @@
         <w:t>不方便，可以再手动整理出平台名单，待定！</w:t>
       </w:r>
     </w:p>
-    <w:p>
-      <w:bookmarkStart w:id="0" w:name="_GoBack"/>
-      <w:bookmarkEnd w:id="0"/>
-    </w:p>
     <w:p/>
+    <w:p/>
     <w:p>
       <w:r>
         <w:rPr>
@@ -1492,6 +1488,8 @@
       </w:r>
     </w:p>
     <w:p>
+      <w:bookmarkStart w:id="0" w:name="OLE_LINK1"/>
+      <w:bookmarkStart w:id="1" w:name="OLE_LINK2"/>
       <w:r>
         <w:rPr>
           <w:rFonts w:hint="eastAsia"/>
@@ -1504,14 +1502,27 @@
         </w:rPr>
         <w:t>金融</w:t>
       </w:r>
-      <w:r>
-        <w:rPr>
-          <w:rFonts w:hint="eastAsia"/>
-        </w:rPr>
-        <w:tab/>
+      <w:bookmarkStart w:id="2" w:name="OLE_LINK9"/>
+      <w:bookmarkStart w:id="3" w:name="OLE_LINK10"/>
+      <w:r>
+        <w:rPr>
+          <w:rFonts w:hint="eastAsia"/>
+        </w:rPr>
+        <w:tab/>
+      </w:r>
+      <w:bookmarkStart w:id="4" w:name="OLE_LINK5"/>
+      <w:bookmarkStart w:id="5" w:name="OLE_LINK6"/>
+      <w:r>
+        <w:rPr>
+          <w:rFonts w:hint="eastAsia"/>
+        </w:rPr>
         <w:t>http://data.01caijing.com/p2p/website/index-12100.html</w:t>
       </w:r>
     </w:p>
+    <w:bookmarkEnd w:id="2"/>
+    <w:bookmarkEnd w:id="3"/>
+    <w:bookmarkEnd w:id="4"/>
+    <w:bookmarkEnd w:id="5"/>
     <w:p>
       <w:r>
         <w:rPr>
@@ -1551,9 +1562,18 @@
           <w:rFonts w:hint="eastAsia"/>
         </w:rPr>
         <w:tab/>
+      </w:r>
+      <w:bookmarkStart w:id="6" w:name="OLE_LINK7"/>
+      <w:bookmarkStart w:id="7" w:name="OLE_LINK8"/>
+      <w:r>
+        <w:rPr>
+          <w:rFonts w:hint="eastAsia"/>
+        </w:rPr>
         <w:t>http://data.01caijing.com/p2p/website/index-13504.html</w:t>
       </w:r>
     </w:p>
+    <w:bookmarkEnd w:id="6"/>
+    <w:bookmarkEnd w:id="7"/>
     <w:p>
       <w:r>
         <w:rPr>
@@ -1636,6 +1656,8 @@
       </w:r>
     </w:p>
     <w:p>
+      <w:bookmarkStart w:id="8" w:name="_GoBack"/>
+      <w:bookmarkEnd w:id="8"/>
       <w:r>
         <w:rPr>
           <w:rFonts w:hint="eastAsia"/>
@@ -3788,6 +3810,8 @@
       </w:r>
     </w:p>
     <w:p>
+      <w:bookmarkStart w:id="9" w:name="OLE_LINK3"/>
+      <w:bookmarkStart w:id="10" w:name="OLE_LINK4"/>
       <w:r>
         <w:rPr>
           <w:rFonts w:hint="eastAsia"/>
@@ -3799,9 +3823,19 @@
           <w:rFonts w:hint="eastAsia"/>
         </w:rPr>
         <w:tab/>
-        <w:t>http://data.01caijing.com/p2p/website/index-13111.html</w:t>
-      </w:r>
-    </w:p>
+        <w:t>http://data.</w:t>
+      </w:r>
+      <w:bookmarkEnd w:id="0"/>
+      <w:bookmarkEnd w:id="1"/>
+      <w:r>
+        <w:rPr>
+          <w:rFonts w:hint="eastAsia"/>
+        </w:rPr>
+        <w:t>01caijing.com/p2p/website/index-13111.html</w:t>
+      </w:r>
+    </w:p>
+    <w:bookmarkEnd w:id="9"/>
+    <w:bookmarkEnd w:id="10"/>
     <w:sectPr>
       <w:pgSz w:w="11906" w:h="16838"/>
       <w:pgMar w:top="1440" w:right="1800" w:bottom="1440" w:left="1800" w:header="851" w:footer="992" w:gutter="0"/>
@@ -3813,7 +3847,7 @@
 </file>
 
 <file path=word/endnotes.xml><?xml version="1.0" encoding="utf-8"?>
-<w:endnotes xmlns:wpc="http://schemas.microsoft.com/office/word/2010/wordprocessingCanvas" xmlns:mc="http://schemas.openxmlformats.org/markup-compatibility/2006" xmlns:o="urn:schemas-microsoft-com:office:office" xmlns:r="http://schemas.openxmlformats.org/officeDocument/2006/relationships" xmlns:m="http://schemas.openxmlformats.org/officeDocument/2006/math" xmlns:v="urn:schemas-microsoft-com:vml" xmlns:wp14="http://schemas.microsoft.com/office/word/2010/wordprocessingDrawing" xmlns:wp="http://schemas.openxmlformats.org/drawingml/2006/wordprocessingDrawing" xmlns:w10="urn:schemas-microsoft-com:office:word" xmlns:w="http://schemas.openxmlformats.org/wordprocessingml/2006/main" xmlns:w14="http://schemas.microsoft.com/office/word/2010/wordml" xmlns:w15="http://schemas.microsoft.com/office/word/2012/wordml" xmlns:wpg="http://schemas.microsoft.com/office/word/2010/wordprocessingGroup" xmlns:wpi="http://schemas.microsoft.com/office/word/2010/wordprocessingInk" xmlns:wne="http://schemas.microsoft.com/office/word/2006/wordml" xmlns:wps="http://schemas.microsoft.com/office/word/2010/wordprocessingShape" mc:Ignorable="w14 w15 wp14">
+<w:endnotes xmlns:wpc="http://schemas.microsoft.com/office/word/2010/wordprocessingCanvas" xmlns:mo="http://schemas.microsoft.com/office/mac/office/2008/main" xmlns:mc="http://schemas.openxmlformats.org/markup-compatibility/2006" xmlns:mv="urn:schemas-microsoft-com:mac:vml" xmlns:o="urn:schemas-microsoft-com:office:office" xmlns:r="http://schemas.openxmlformats.org/officeDocument/2006/relationships" xmlns:m="http://schemas.openxmlformats.org/officeDocument/2006/math" xmlns:v="urn:schemas-microsoft-com:vml" xmlns:wp14="http://schemas.microsoft.com/office/word/2010/wordprocessingDrawing" xmlns:wp="http://schemas.openxmlformats.org/drawingml/2006/wordprocessingDrawing" xmlns:w10="urn:schemas-microsoft-com:office:word" xmlns:w="http://schemas.openxmlformats.org/wordprocessingml/2006/main" xmlns:w14="http://schemas.microsoft.com/office/word/2010/wordml" xmlns:w15="http://schemas.microsoft.com/office/word/2012/wordml" xmlns:wpg="http://schemas.microsoft.com/office/word/2010/wordprocessingGroup" xmlns:wpi="http://schemas.microsoft.com/office/word/2010/wordprocessingInk" xmlns:wne="http://schemas.microsoft.com/office/word/2006/wordml" xmlns:wps="http://schemas.microsoft.com/office/word/2010/wordprocessingShape" mc:Ignorable="w14 w15 wp14">
   <w:endnote w:type="separator" w:id="-1">
     <w:p>
       <w:r>
@@ -3832,7 +3866,7 @@
 </file>
 
 <file path=word/footnotes.xml><?xml version="1.0" encoding="utf-8"?>
-<w:footnotes xmlns:wpc="http://schemas.microsoft.com/office/word/2010/wordprocessingCanvas" xmlns:mc="http://schemas.openxmlformats.org/markup-compatibility/2006" xmlns:o="urn:schemas-microsoft-com:office:office" xmlns:r="http://schemas.openxmlformats.org/officeDocument/2006/relationships" xmlns:m="http://schemas.openxmlformats.org/officeDocument/2006/math" xmlns:v="urn:schemas-microsoft-com:vml" xmlns:wp14="http://schemas.microsoft.com/office/word/2010/wordprocessingDrawing" xmlns:wp="http://schemas.openxmlformats.org/drawingml/2006/wordprocessingDrawing" xmlns:w10="urn:schemas-microsoft-com:office:word" xmlns:w="http://schemas.openxmlformats.org/wordprocessingml/2006/main" xmlns:w14="http://schemas.microsoft.com/office/word/2010/wordml" xmlns:w15="http://schemas.microsoft.com/office/word/2012/wordml" xmlns:wpg="http://schemas.microsoft.com/office/word/2010/wordprocessingGroup" xmlns:wpi="http://schemas.microsoft.com/office/word/2010/wordprocessingInk" xmlns:wne="http://schemas.microsoft.com/office/word/2006/wordml" xmlns:wps="http://schemas.microsoft.com/office/word/2010/wordprocessingShape" mc:Ignorable="w14 w15 wp14">
+<w:footnotes xmlns:wpc="http://schemas.microsoft.com/office/word/2010/wordprocessingCanvas" xmlns:mo="http://schemas.microsoft.com/office/mac/office/2008/main" xmlns:mc="http://schemas.openxmlformats.org/markup-compatibility/2006" xmlns:mv="urn:schemas-microsoft-com:mac:vml" xmlns:o="urn:schemas-microsoft-com:office:office" xmlns:r="http://schemas.openxmlformats.org/officeDocument/2006/relationships" xmlns:m="http://schemas.openxmlformats.org/officeDocument/2006/math" xmlns:v="urn:schemas-microsoft-com:vml" xmlns:wp14="http://schemas.microsoft.com/office/word/2010/wordprocessingDrawing" xmlns:wp="http://schemas.openxmlformats.org/drawingml/2006/wordprocessingDrawing" xmlns:w10="urn:schemas-microsoft-com:office:word" xmlns:w="http://schemas.openxmlformats.org/wordprocessingml/2006/main" xmlns:w14="http://schemas.microsoft.com/office/word/2010/wordml" xmlns:w15="http://schemas.microsoft.com/office/word/2012/wordml" xmlns:wpg="http://schemas.microsoft.com/office/word/2010/wordprocessingGroup" xmlns:wpi="http://schemas.microsoft.com/office/word/2010/wordprocessingInk" xmlns:wne="http://schemas.microsoft.com/office/word/2006/wordml" xmlns:wps="http://schemas.microsoft.com/office/word/2010/wordprocessingShape" mc:Ignorable="w14 w15 wp14">
   <w:footnote w:type="separator" w:id="-1">
     <w:p>
       <w:r>
@@ -3851,7 +3885,7 @@
 </file>
 
 <file path=word/numbering.xml><?xml version="1.0" encoding="utf-8"?>
-<w:numbering xmlns:wpc="http://schemas.microsoft.com/office/word/2010/wordprocessingCanvas" xmlns:mc="http://schemas.openxmlformats.org/markup-compatibility/2006" xmlns:o="urn:schemas-microsoft-com:office:office" xmlns:r="http://schemas.openxmlformats.org/officeDocument/2006/relationships" xmlns:m="http://schemas.openxmlformats.org/officeDocument/2006/math" xmlns:v="urn:schemas-microsoft-com:vml" xmlns:wp14="http://schemas.microsoft.com/office/word/2010/wordprocessingDrawing" xmlns:wp="http://schemas.openxmlformats.org/drawingml/2006/wordprocessingDrawing" xmlns:w10="urn:schemas-microsoft-com:office:word" xmlns:w="http://schemas.openxmlformats.org/wordprocessingml/2006/main" xmlns:w14="http://schemas.microsoft.com/office/word/2010/wordml" xmlns:w15="http://schemas.microsoft.com/office/word/2012/wordml" xmlns:wpg="http://schemas.microsoft.com/office/word/2010/wordprocessingGroup" xmlns:wpi="http://schemas.microsoft.com/office/word/2010/wordprocessingInk" xmlns:wne="http://schemas.microsoft.com/office/word/2006/wordml" xmlns:wps="http://schemas.microsoft.com/office/word/2010/wordprocessingShape" mc:Ignorable="w14 w15 wp14">
+<w:numbering xmlns:wpc="http://schemas.microsoft.com/office/word/2010/wordprocessingCanvas" xmlns:mo="http://schemas.microsoft.com/office/mac/office/2008/main" xmlns:mc="http://schemas.openxmlformats.org/markup-compatibility/2006" xmlns:mv="urn:schemas-microsoft-com:mac:vml" xmlns:o="urn:schemas-microsoft-com:office:office" xmlns:r="http://schemas.openxmlformats.org/officeDocument/2006/relationships" xmlns:m="http://schemas.openxmlformats.org/officeDocument/2006/math" xmlns:v="urn:schemas-microsoft-com:vml" xmlns:wp14="http://schemas.microsoft.com/office/word/2010/wordprocessingDrawing" xmlns:wp="http://schemas.openxmlformats.org/drawingml/2006/wordprocessingDrawing" xmlns:w10="urn:schemas-microsoft-com:office:word" xmlns:w="http://schemas.openxmlformats.org/wordprocessingml/2006/main" xmlns:w14="http://schemas.microsoft.com/office/word/2010/wordml" xmlns:w15="http://schemas.microsoft.com/office/word/2012/wordml" xmlns:wpg="http://schemas.microsoft.com/office/word/2010/wordprocessingGroup" xmlns:wpi="http://schemas.microsoft.com/office/word/2010/wordprocessingInk" xmlns:wne="http://schemas.microsoft.com/office/word/2006/wordml" xmlns:wps="http://schemas.microsoft.com/office/word/2010/wordprocessingShape" mc:Ignorable="w14 w15 wp14">
   <w:abstractNum w:abstractNumId="0">
     <w:nsid w:val="5C5F029C"/>
     <w:multiLevelType w:val="hybridMultilevel"/>
@@ -3985,7 +4019,7 @@
     </w:rPrDefault>
     <w:pPrDefault/>
   </w:docDefaults>
-  <w:latentStyles w:defLockedState="0" w:defUIPriority="99" w:defSemiHidden="0" w:defUnhideWhenUsed="0" w:defQFormat="0" w:count="371">
+  <w:latentStyles w:defLockedState="0" w:defUIPriority="99" w:defSemiHidden="0" w:defUnhideWhenUsed="0" w:defQFormat="0" w:count="380">
     <w:lsdException w:name="Normal" w:uiPriority="0" w:qFormat="1"/>
     <w:lsdException w:name="heading 1" w:uiPriority="9" w:qFormat="1"/>
     <w:lsdException w:name="heading 2" w:semiHidden="1" w:uiPriority="9" w:unhideWhenUsed="1" w:qFormat="1"/>
@@ -4358,7 +4392,7 @@
     <w:lsdException w:name="List Table 6 Colorful Accent 6" w:uiPriority="51"/>
     <w:lsdException w:name="List Table 7 Colorful Accent 6" w:uiPriority="52"/>
   </w:latentStyles>
-  <w:style w:type="paragraph" w:default="1" w:styleId="a">
+  <w:style w:type="paragraph" w:default="1" w:styleId="Normal">
     <w:name w:val="Normal"/>
     <w:qFormat/>
     <w:pPr>
@@ -4366,13 +4400,13 @@
       <w:jc w:val="both"/>
     </w:pPr>
   </w:style>
-  <w:style w:type="character" w:default="1" w:styleId="a0">
+  <w:style w:type="character" w:default="1" w:styleId="DefaultParagraphFont">
     <w:name w:val="Default Paragraph Font"/>
     <w:uiPriority w:val="1"/>
     <w:semiHidden/>
     <w:unhideWhenUsed/>
   </w:style>
-  <w:style w:type="table" w:default="1" w:styleId="a1">
+  <w:style w:type="table" w:default="1" w:styleId="TableNormal">
     <w:name w:val="Normal Table"/>
     <w:uiPriority w:val="99"/>
     <w:semiHidden/>
@@ -4387,15 +4421,15 @@
       </w:tblCellMar>
     </w:tblPr>
   </w:style>
-  <w:style w:type="numbering" w:default="1" w:styleId="a2">
+  <w:style w:type="numbering" w:default="1" w:styleId="NoList">
     <w:name w:val="No List"/>
     <w:uiPriority w:val="99"/>
     <w:semiHidden/>
     <w:unhideWhenUsed/>
   </w:style>
-  <w:style w:type="character" w:styleId="a3">
+  <w:style w:type="character" w:styleId="Hyperlink">
     <w:name w:val="Hyperlink"/>
-    <w:basedOn w:val="a0"/>
+    <w:basedOn w:val="DefaultParagraphFont"/>
     <w:uiPriority w:val="99"/>
     <w:unhideWhenUsed/>
     <w:rsid w:val="00B06309"/>
@@ -4404,9 +4438,9 @@
       <w:u w:val="single"/>
     </w:rPr>
   </w:style>
-  <w:style w:type="paragraph" w:styleId="a4">
+  <w:style w:type="paragraph" w:styleId="ListParagraph">
     <w:name w:val="List Paragraph"/>
-    <w:basedOn w:val="a"/>
+    <w:basedOn w:val="Normal"/>
     <w:uiPriority w:val="34"/>
     <w:qFormat/>
     <w:rsid w:val="00806C0C"/>
@@ -4414,10 +4448,10 @@
       <w:ind w:firstLineChars="200" w:firstLine="420"/>
     </w:pPr>
   </w:style>
-  <w:style w:type="paragraph" w:styleId="a5">
+  <w:style w:type="paragraph" w:styleId="Header">
     <w:name w:val="header"/>
-    <w:basedOn w:val="a"/>
-    <w:link w:val="Char"/>
+    <w:basedOn w:val="Normal"/>
+    <w:link w:val="HeaderChar"/>
     <w:uiPriority w:val="99"/>
     <w:unhideWhenUsed/>
     <w:rsid w:val="00A85313"/>
@@ -4437,10 +4471,10 @@
       <w:szCs w:val="18"/>
     </w:rPr>
   </w:style>
-  <w:style w:type="character" w:customStyle="1" w:styleId="Char">
-    <w:name w:val="页眉 Char"/>
-    <w:basedOn w:val="a0"/>
-    <w:link w:val="a5"/>
+  <w:style w:type="character" w:customStyle="1" w:styleId="HeaderChar">
+    <w:name w:val="Header Char"/>
+    <w:basedOn w:val="DefaultParagraphFont"/>
+    <w:link w:val="Header"/>
     <w:uiPriority w:val="99"/>
     <w:rsid w:val="00A85313"/>
     <w:rPr>
@@ -4448,10 +4482,10 @@
       <w:szCs w:val="18"/>
     </w:rPr>
   </w:style>
-  <w:style w:type="paragraph" w:styleId="a6">
+  <w:style w:type="paragraph" w:styleId="Footer">
     <w:name w:val="footer"/>
-    <w:basedOn w:val="a"/>
-    <w:link w:val="Char0"/>
+    <w:basedOn w:val="Normal"/>
+    <w:link w:val="FooterChar"/>
     <w:uiPriority w:val="99"/>
     <w:unhideWhenUsed/>
     <w:rsid w:val="00A85313"/>
@@ -4468,10 +4502,10 @@
       <w:szCs w:val="18"/>
     </w:rPr>
   </w:style>
-  <w:style w:type="character" w:customStyle="1" w:styleId="Char0">
-    <w:name w:val="页脚 Char"/>
-    <w:basedOn w:val="a0"/>
-    <w:link w:val="a6"/>
+  <w:style w:type="character" w:customStyle="1" w:styleId="FooterChar">
+    <w:name w:val="Footer Char"/>
+    <w:basedOn w:val="DefaultParagraphFont"/>
+    <w:link w:val="Footer"/>
     <w:uiPriority w:val="99"/>
     <w:rsid w:val="00A85313"/>
     <w:rPr>
@@ -4490,7 +4524,7 @@
         <a:sysClr val="windowText" lastClr="000000"/>
       </a:dk1>
       <a:lt1>
-        <a:sysClr val="window" lastClr="C7EDCC"/>
+        <a:sysClr val="window" lastClr="FFFFFF"/>
       </a:lt1>
       <a:dk2>
         <a:srgbClr val="44546A"/>

</xml_diff>